<commit_message>
Apostles' fast Psali batos first pass
</commit_message>
<xml_diff>
--- a/Psalmody Source/54 Apostles fast Psali Batos.docx
+++ b/Psalmody Source/54 Apostles fast Psali Batos.docx
@@ -70,8 +70,35 @@
             <w:pPr>
               <w:pStyle w:val="Coptic"/>
             </w:pPr>
-            <w:bookmarkStart w:id="0" w:name="_GoBack"/>
-            <w:bookmarkEnd w:id="0"/>
+            <w:r>
+              <w:t>ⲀⲠⲉⲛⲟ̄ⲥ̄ Ⲓ</w:t>
+            </w:r>
+            <w:r>
+              <w:pgNum/>
+            </w:r>
+            <w:r>
+              <w:pgNum/>
+            </w:r>
+            <w:r>
+              <w:pgNum/>
+            </w:r>
+            <w:r>
+              <w:pgNum/>
+              <w:t>ⲏ̄ⲥ̄ Ⲡ</w:t>
+            </w:r>
+            <w:r>
+              <w:pgNum/>
+            </w:r>
+            <w:r>
+              <w:pgNum/>
+              <w:t>ⲭ̄ⲥ̄: Ⲡⲉⲛⲛⲟⲩϯ ⲛ̀ⲁⲗⲏⲑⲓⲛⲟⲥ: ϯ ⲛ̀ⲟⲩⲙⲏⲓⲛⲓ ⲛ̀ⲛⲉϥⲉ̀ⲃⲓⲁⲓⲕ: ⲛⲁ</w:t>
+            </w:r>
+            <w:r>
+              <w:t>ϭ</w:t>
+            </w:r>
+            <w:r>
+              <w:t>ⲟ̄ⲥ̄ ⲛ̀ⲓⲟϯ ⲛ̀ⲁ̀ⲡⲟⲥⲧⲟⲗⲟⲥ.</w:t>
+            </w:r>
           </w:p>
         </w:tc>
         <w:tc>
@@ -84,16 +111,46 @@
                 <w:rFonts w:ascii="Arial Unicode MS" w:eastAsia="Arial Unicode MS" w:hAnsi="Arial Unicode MS" w:cs="Arial Unicode MS"/>
               </w:rPr>
             </w:pPr>
-          </w:p>
-        </w:tc>
-        <w:tc>
-          <w:tcPr>
-            <w:tcW w:w="1255" w:type="pct"/>
-          </w:tcPr>
-          <w:p>
-            <w:pPr>
-              <w:ind w:left="196" w:hanging="196"/>
-            </w:pPr>
+            <w:r>
+              <w:t>Our Lord Jesus Christ, our True God, gave a sign to His servants, my masters and fathers the Apostles.</w:t>
+            </w:r>
+          </w:p>
+        </w:tc>
+        <w:tc>
+          <w:tcPr>
+            <w:tcW w:w="1255" w:type="pct"/>
+          </w:tcPr>
+          <w:p>
+            <w:pPr>
+              <w:ind w:left="196" w:hanging="196"/>
+            </w:pPr>
+            <w:r>
+              <w:t>Our Lord Jesus Christ,</w:t>
+            </w:r>
+          </w:p>
+          <w:p>
+            <w:pPr>
+              <w:ind w:left="196" w:hanging="196"/>
+            </w:pPr>
+            <w:r>
+              <w:t>Our God in truth,</w:t>
+            </w:r>
+          </w:p>
+          <w:p>
+            <w:pPr>
+              <w:ind w:left="196" w:hanging="196"/>
+            </w:pPr>
+            <w:r>
+              <w:t>Gave a sign to His servants,</w:t>
+            </w:r>
+          </w:p>
+          <w:p>
+            <w:pPr>
+              <w:ind w:left="196" w:hanging="196"/>
+            </w:pPr>
+            <w:r>
+              <w:t>My lords and fathers, the Apostles.</w:t>
+            </w:r>
           </w:p>
         </w:tc>
         <w:tc>
@@ -116,22 +173,88 @@
             <w:pPr>
               <w:pStyle w:val="Coptic"/>
             </w:pPr>
+            <w:r>
+              <w:t>Ⲃⲟⲏ̀ⲑⲓⲁ̀ ⲛⲓⲃⲉⲛ ⲉⲧϫⲏⲕ ⲉ̀ⲃⲟⲗ: ϧⲉⲛ ⲧⲉ</w:t>
+            </w:r>
+            <w:proofErr w:type="spellStart"/>
+            <w:r>
+              <w:t>ϥϫ</w:t>
+            </w:r>
+            <w:proofErr w:type="spellEnd"/>
+            <w:r>
+              <w:t>ⲟⲙ ⲁϥⲙⲟⲣⲟⲩ ⲙ̀ⲙⲟⲥ: ⲁ</w:t>
+            </w:r>
+            <w:proofErr w:type="spellStart"/>
+            <w:r>
+              <w:t>ϥϯ</w:t>
+            </w:r>
+            <w:proofErr w:type="spellEnd"/>
+            <w:r>
+              <w:t xml:space="preserve"> ⲉⲣ</w:t>
+            </w:r>
+            <w:proofErr w:type="spellStart"/>
+            <w:r>
+              <w:t>ϣⲓϣ</w:t>
+            </w:r>
+            <w:proofErr w:type="spellEnd"/>
+            <w:r>
+              <w:t>ⲓ ⲛⲱⲟⲩ ⲉ̀ⲃⲟⲗ: ⲉⲑⲣⲟⲩϩⲓⲱⲓϣ ϧⲉⲛ ⲡⲓⲕⲟⲥⲙⲟⲥ.</w:t>
+            </w:r>
           </w:p>
         </w:tc>
         <w:tc>
           <w:tcPr>
             <w:tcW w:w="1242" w:type="pct"/>
           </w:tcPr>
-          <w:p/>
-        </w:tc>
-        <w:tc>
-          <w:tcPr>
-            <w:tcW w:w="1255" w:type="pct"/>
-          </w:tcPr>
-          <w:p>
-            <w:pPr>
-              <w:ind w:left="196" w:hanging="196"/>
-            </w:pPr>
+          <w:p>
+            <w:r>
+              <w:t xml:space="preserve">All the perfect help, through His strength He bound them </w:t>
+            </w:r>
+            <w:proofErr w:type="gramStart"/>
+            <w:r>
+              <w:t>with,</w:t>
+            </w:r>
+            <w:proofErr w:type="gramEnd"/>
+            <w:r>
+              <w:t xml:space="preserve"> He gave them authority, to preach in the world.</w:t>
+            </w:r>
+          </w:p>
+        </w:tc>
+        <w:tc>
+          <w:tcPr>
+            <w:tcW w:w="1255" w:type="pct"/>
+          </w:tcPr>
+          <w:p>
+            <w:pPr>
+              <w:ind w:left="196" w:hanging="196"/>
+            </w:pPr>
+            <w:r>
+              <w:t>By His strength He bound them with</w:t>
+            </w:r>
+          </w:p>
+          <w:p>
+            <w:pPr>
+              <w:ind w:left="196" w:hanging="196"/>
+            </w:pPr>
+            <w:r>
+              <w:t>All perfect help.</w:t>
+            </w:r>
+          </w:p>
+          <w:p>
+            <w:pPr>
+              <w:ind w:left="196" w:hanging="196"/>
+            </w:pPr>
+            <w:r>
+              <w:t>He gave them authority</w:t>
+            </w:r>
+          </w:p>
+          <w:p>
+            <w:pPr>
+              <w:ind w:left="196" w:hanging="196"/>
+            </w:pPr>
+            <w:r>
+              <w:t>To preach throughout the world.</w:t>
+            </w:r>
           </w:p>
         </w:tc>
         <w:tc>
@@ -154,22 +277,64 @@
             <w:pPr>
               <w:pStyle w:val="Coptic"/>
             </w:pPr>
+            <w:r>
+              <w:t>Ⲅⲉ ⲁⲣ ⲛ̀ⲑⲟϥ ⲁϥⲥⲱⲧⲡ ⲙ̀ⲙⲟⲱⲟⲩ: ⲁϥⲙⲁϩⲱⲟⲩ ⲉ̀ⲃⲟⲗ ϧⲉⲛ ⲕⲁϯ ⲛⲓⲃⲉⲛ: ⲁϥⲟⲩⲟⲣⲡⲟⲩ ⲁ</w:t>
+            </w:r>
+            <w:proofErr w:type="spellStart"/>
+            <w:r>
+              <w:t>ϥϩ</w:t>
+            </w:r>
+            <w:proofErr w:type="spellEnd"/>
+            <w:r>
+              <w:t>ⲟⲛϩⲉⲛ ⲛⲱⲟⲩ: ϫⲉ ⲙⲁϣⲉⲛⲱⲧⲉⲛ ϧⲉⲛ ⲙⲁⲓ ⲛⲓⲃⲉⲛ.</w:t>
+            </w:r>
           </w:p>
         </w:tc>
         <w:tc>
           <w:tcPr>
             <w:tcW w:w="1242" w:type="pct"/>
           </w:tcPr>
-          <w:p/>
-        </w:tc>
-        <w:tc>
-          <w:tcPr>
-            <w:tcW w:w="1255" w:type="pct"/>
-          </w:tcPr>
-          <w:p>
-            <w:pPr>
-              <w:ind w:left="196" w:hanging="196"/>
-            </w:pPr>
+          <w:p>
+            <w:r>
+              <w:t>For He has chosen them, and filled them with all understanding, and He sent and commanded them, saying “go to all places.”</w:t>
+            </w:r>
+          </w:p>
+        </w:tc>
+        <w:tc>
+          <w:tcPr>
+            <w:tcW w:w="1255" w:type="pct"/>
+          </w:tcPr>
+          <w:p>
+            <w:pPr>
+              <w:ind w:left="196" w:hanging="196"/>
+            </w:pPr>
+            <w:r>
+              <w:t>For He has chosen them,</w:t>
+            </w:r>
+          </w:p>
+          <w:p>
+            <w:pPr>
+              <w:ind w:left="196" w:hanging="196"/>
+            </w:pPr>
+            <w:r>
+              <w:t>And filled them with all understanding.</w:t>
+            </w:r>
+          </w:p>
+          <w:p>
+            <w:pPr>
+              <w:ind w:left="196" w:hanging="196"/>
+            </w:pPr>
+            <w:r>
+              <w:t>He send them, commanding,</w:t>
+            </w:r>
+          </w:p>
+          <w:p>
+            <w:pPr>
+              <w:ind w:left="196" w:hanging="196"/>
+            </w:pPr>
+            <w:r>
+              <w:t>“Go to all regions.”</w:t>
+            </w:r>
           </w:p>
         </w:tc>
         <w:tc>
@@ -192,22 +357,87 @@
             <w:pPr>
               <w:pStyle w:val="Coptic"/>
             </w:pPr>
+            <w:r>
+              <w:t>Ⲇⲁⲩⲓⲇ ⲁϥⲧⲁⲙⲟⲛ ϧⲉⲛ ⲡⲉ</w:t>
+            </w:r>
+            <w:proofErr w:type="spellStart"/>
+            <w:r>
+              <w:t>ϥϫ</w:t>
+            </w:r>
+            <w:proofErr w:type="spellEnd"/>
+            <w:r>
+              <w:t>ⲱⲙ: ⲛⲉϥⲙⲉⲧⲙⲉⲑⲣⲉⲩ ⲁ</w:t>
+            </w:r>
+            <w:proofErr w:type="spellStart"/>
+            <w:r>
+              <w:t>ϥϯ</w:t>
+            </w:r>
+            <w:proofErr w:type="spellEnd"/>
+            <w:r>
+              <w:t xml:space="preserve"> ⲛⲁⲛ: ϫⲉ Ⲡ</w:t>
+            </w:r>
+            <w:r>
+              <w:pgNum/>
+            </w:r>
+            <w:r>
+              <w:pgNum/>
+              <w:t>ⲟ̄ⲥ̄ ⲉϥⲉ̀ϯ ⲛ̀ⲟⲩϫⲟⲙ: ⲛ̀ⲛⲏⲉⲧ</w:t>
+            </w:r>
+            <w:proofErr w:type="spellStart"/>
+            <w:r>
+              <w:t>ϩⲓϣ</w:t>
+            </w:r>
+            <w:proofErr w:type="spellEnd"/>
+            <w:r>
+              <w:t>ⲉⲛⲛⲟⲩϥⲓ ⲙ̀ⲡⲉϥⲣⲁⲛ.</w:t>
+            </w:r>
           </w:p>
         </w:tc>
         <w:tc>
           <w:tcPr>
             <w:tcW w:w="1242" w:type="pct"/>
           </w:tcPr>
-          <w:p/>
-        </w:tc>
-        <w:tc>
-          <w:tcPr>
-            <w:tcW w:w="1255" w:type="pct"/>
-          </w:tcPr>
-          <w:p>
-            <w:pPr>
-              <w:ind w:left="196" w:hanging="196"/>
-            </w:pPr>
+          <w:p>
+            <w:r>
+              <w:t>David taught us in his book, He gave us His testimonies, that the Lord gives strength, to those who preach His name.</w:t>
+            </w:r>
+          </w:p>
+        </w:tc>
+        <w:tc>
+          <w:tcPr>
+            <w:tcW w:w="1255" w:type="pct"/>
+          </w:tcPr>
+          <w:p>
+            <w:pPr>
+              <w:ind w:left="196" w:hanging="196"/>
+            </w:pPr>
+            <w:r>
+              <w:t xml:space="preserve">David taught </w:t>
+            </w:r>
+          </w:p>
+          <w:p>
+            <w:pPr>
+              <w:ind w:left="196" w:hanging="196"/>
+            </w:pPr>
+            <w:r>
+              <w:t>Testifying in his book:</w:t>
+            </w:r>
+          </w:p>
+          <w:p>
+            <w:pPr>
+              <w:ind w:left="196" w:hanging="196"/>
+            </w:pPr>
+            <w:r>
+              <w:t>“The Lord gives strength</w:t>
+            </w:r>
+          </w:p>
+          <w:p>
+            <w:pPr>
+              <w:ind w:left="196" w:hanging="196"/>
+            </w:pPr>
+            <w:r>
+              <w:t>To those who preach His Name.”</w:t>
+            </w:r>
           </w:p>
         </w:tc>
         <w:tc>
@@ -230,22 +460,56 @@
             <w:pPr>
               <w:pStyle w:val="Coptic"/>
             </w:pPr>
+            <w:r>
+              <w:t>Ⲉⲣⲉ ⲛⲓⲙ ϧⲉⲛ ⲛⲓⲥⲟⲫⲟⲥ: ⲛⲏⲉⲣⲙⲏⲛⲉⲩⲧⲏⲥ ⲕⲁⲗⲱⲥ: ⲛⲁⲥⲁϫⲓ ⲛ̀ⲛⲉⲧⲉⲛⲙⲁⲕⲁⲣⲓⲥⲙⲟⲥ: ⲛⲁϭⲟⲓⲥ ⲛ̀ⲓⲟϯ ⲛ̀ⲁ̀ⲡⲟⲥⲧⲟⲗⲟⲥ.</w:t>
+            </w:r>
           </w:p>
         </w:tc>
         <w:tc>
           <w:tcPr>
             <w:tcW w:w="1242" w:type="pct"/>
           </w:tcPr>
-          <w:p/>
-        </w:tc>
-        <w:tc>
-          <w:tcPr>
-            <w:tcW w:w="1255" w:type="pct"/>
-          </w:tcPr>
-          <w:p>
-            <w:pPr>
-              <w:ind w:left="196" w:hanging="196"/>
-            </w:pPr>
+          <w:p>
+            <w:r>
+              <w:t>Who among the wise, truly have explained, speaking of your blessedness, O my masters and fathers the Apostles.</w:t>
+            </w:r>
+          </w:p>
+        </w:tc>
+        <w:tc>
+          <w:tcPr>
+            <w:tcW w:w="1255" w:type="pct"/>
+          </w:tcPr>
+          <w:p>
+            <w:pPr>
+              <w:ind w:left="196" w:hanging="196"/>
+            </w:pPr>
+            <w:r>
+              <w:t>Who among the wise</w:t>
+            </w:r>
+          </w:p>
+          <w:p>
+            <w:pPr>
+              <w:ind w:left="196" w:hanging="196"/>
+            </w:pPr>
+            <w:r>
+              <w:t>Have fully explained</w:t>
+            </w:r>
+          </w:p>
+          <w:p>
+            <w:pPr>
+              <w:ind w:left="196" w:hanging="196"/>
+            </w:pPr>
+            <w:r>
+              <w:t>The mystery of your blessedness,</w:t>
+            </w:r>
+          </w:p>
+          <w:p>
+            <w:pPr>
+              <w:ind w:left="196" w:hanging="196"/>
+            </w:pPr>
+            <w:r>
+              <w:t>O my lords and fathers, the Apostles?</w:t>
+            </w:r>
           </w:p>
         </w:tc>
         <w:tc>
@@ -268,22 +532,80 @@
             <w:pPr>
               <w:pStyle w:val="Coptic"/>
             </w:pPr>
+            <w:r>
+              <w:t>Ⲍⲉ ⲟⲛⲧⲱⲥ ⲁϥⲥⲁϫⲓ ϧⲉⲛ ⲟⲩⲙⲉⲑⲙⲏⲓ: ⲁ</w:t>
+            </w:r>
+            <w:proofErr w:type="spellStart"/>
+            <w:r>
+              <w:t>ϥⲱϣ</w:t>
+            </w:r>
+            <w:proofErr w:type="spellEnd"/>
+            <w:r>
+              <w:t xml:space="preserve"> ⲛⲱⲧⲉⲛ ⲛ̀ϫⲉ Ⲡϭⲟⲓⲥ ⲉ</w:t>
+            </w:r>
+            <w:proofErr w:type="spellStart"/>
+            <w:r>
+              <w:t>ϥϫ</w:t>
+            </w:r>
+            <w:proofErr w:type="spellEnd"/>
+            <w:r>
+              <w:t>ⲱ ⲙ̀ⲙⲟⲥ: ϫⲉ ⲛⲏⲉⲧⲉⲣϩⲩⲡⲟⲙⲟⲛⲓⲛ ⲛⲉⲙⲏⲓ: ⲛ̀ϩ̀ⲣⲏⲓ ϧⲉⲛ ⲛⲁⲡⲓⲣⲁⲥⲙⲟⲥ.</w:t>
+            </w:r>
           </w:p>
         </w:tc>
         <w:tc>
           <w:tcPr>
             <w:tcW w:w="1242" w:type="pct"/>
           </w:tcPr>
-          <w:p/>
-        </w:tc>
-        <w:tc>
-          <w:tcPr>
-            <w:tcW w:w="1255" w:type="pct"/>
-          </w:tcPr>
-          <w:p>
-            <w:pPr>
-              <w:ind w:left="196" w:hanging="196"/>
-            </w:pPr>
+          <w:p>
+            <w:r>
+              <w:t>Truly He spoke in truth, the Lord promised saying, “O you who were patient with Me, in My tribulations.”</w:t>
+            </w:r>
+          </w:p>
+        </w:tc>
+        <w:tc>
+          <w:tcPr>
+            <w:tcW w:w="1255" w:type="pct"/>
+          </w:tcPr>
+          <w:p>
+            <w:pPr>
+              <w:ind w:left="196" w:hanging="196"/>
+            </w:pPr>
+            <w:r>
+              <w:t>Truly the Lord spoke in truth,</w:t>
+            </w:r>
+          </w:p>
+          <w:p>
+            <w:pPr>
+              <w:ind w:left="196" w:hanging="196"/>
+            </w:pPr>
+            <w:r>
+              <w:t>When He promised,</w:t>
+            </w:r>
+          </w:p>
+          <w:p>
+            <w:pPr>
+              <w:ind w:left="196" w:hanging="196"/>
+            </w:pPr>
+            <w:r>
+              <w:t>“</w:t>
+            </w:r>
+            <w:proofErr w:type="spellStart"/>
+            <w:r>
+              <w:t>O</w:t>
+            </w:r>
+            <w:proofErr w:type="spellEnd"/>
+            <w:r>
+              <w:t xml:space="preserve"> you who endured with me</w:t>
+            </w:r>
+          </w:p>
+          <w:p>
+            <w:pPr>
+              <w:ind w:left="196" w:hanging="196"/>
+            </w:pPr>
+            <w:r>
+              <w:t>In my tribulations,</w:t>
+            </w:r>
           </w:p>
         </w:tc>
         <w:tc>
@@ -306,22 +628,62 @@
             <w:pPr>
               <w:pStyle w:val="Coptic"/>
             </w:pPr>
+            <w:r>
+              <w:t xml:space="preserve">Ⲏⲡⲡⲉ ⲁ̀ⲛⲟⲕ ϯⲥⲉⲙⲛⲓ ⲛⲉⲙⲱⲧⲉⲛ: ⲛ̀ⲟⲩⲇⲓⲁ̀ⲑⲏⲕⲏ ϧⲉⲛ ⲟⲩⲧⲁϫⲣⲟ: ϫⲉ ⲧⲉⲧⲉⲛⲛⲁϩⲉⲙⲥⲓ ⲛ̀ⲑⲱⲧⲉⲙ: ⲛ̀ϩ̀ⲣⲏⲓ </w:t>
+            </w:r>
+            <w:r>
+              <w:lastRenderedPageBreak/>
+              <w:t>ϧⲉⲛ ⲧⲉⲙⲉⲧⲟⲩⲣⲟ.</w:t>
+            </w:r>
           </w:p>
         </w:tc>
         <w:tc>
           <w:tcPr>
             <w:tcW w:w="1242" w:type="pct"/>
           </w:tcPr>
-          <w:p/>
-        </w:tc>
-        <w:tc>
-          <w:tcPr>
-            <w:tcW w:w="1255" w:type="pct"/>
-          </w:tcPr>
-          <w:p>
-            <w:pPr>
-              <w:ind w:left="196" w:hanging="196"/>
-            </w:pPr>
+          <w:p>
+            <w:r>
+              <w:lastRenderedPageBreak/>
+              <w:t>“Behold I firmly establish, a covenant with you, ‘You will sit, in My kingdom.”</w:t>
+            </w:r>
+          </w:p>
+        </w:tc>
+        <w:tc>
+          <w:tcPr>
+            <w:tcW w:w="1255" w:type="pct"/>
+          </w:tcPr>
+          <w:p>
+            <w:pPr>
+              <w:ind w:left="196" w:hanging="196"/>
+            </w:pPr>
+            <w:r>
+              <w:t>Behold, I surely establish</w:t>
+            </w:r>
+          </w:p>
+          <w:p>
+            <w:pPr>
+              <w:ind w:left="196" w:hanging="196"/>
+            </w:pPr>
+            <w:r>
+              <w:t>A covenant with you,</w:t>
+            </w:r>
+          </w:p>
+          <w:p>
+            <w:pPr>
+              <w:ind w:left="196" w:hanging="196"/>
+            </w:pPr>
+            <w:r>
+              <w:t>You will sit</w:t>
+            </w:r>
+          </w:p>
+          <w:p>
+            <w:pPr>
+              <w:ind w:left="196" w:hanging="196"/>
+            </w:pPr>
+            <w:r>
+              <w:lastRenderedPageBreak/>
+              <w:t>In My Kingdom.</w:t>
+            </w:r>
           </w:p>
         </w:tc>
         <w:tc>
@@ -344,22 +706,70 @@
             <w:pPr>
               <w:pStyle w:val="Coptic"/>
             </w:pPr>
+            <w:r>
+              <w:lastRenderedPageBreak/>
+              <w:t>Ⲑⲣⲟⲛⲟⲥ ⲙⲙⲏⲓ ⲉ̄ⲟ̄ⲩ̄: ⲉⲣⲉⲧⲉⲛⲉ̀ϩⲉⲙⲥⲓ ⲉ̀ϩ̀ⲣⲏⲓ ⲉ̀ϫⲱⲟⲩ: ⲟⲩⲟϩ ⲉⲣⲉⲧⲉⲛⲉ̀</w:t>
+            </w:r>
+            <w:proofErr w:type="spellStart"/>
+            <w:r>
+              <w:t>ϯϩ</w:t>
+            </w:r>
+            <w:proofErr w:type="spellEnd"/>
+            <w:r>
+              <w:t>ⲁⲡ: ⲛ̀ⲛⲓⲣⲱⲙⲓ ⲛ̀ⲧⲉ ⲛⲓϫⲱⲟⲩ.</w:t>
+            </w:r>
           </w:p>
         </w:tc>
         <w:tc>
           <w:tcPr>
             <w:tcW w:w="1242" w:type="pct"/>
           </w:tcPr>
-          <w:p/>
-        </w:tc>
-        <w:tc>
-          <w:tcPr>
-            <w:tcW w:w="1255" w:type="pct"/>
-          </w:tcPr>
-          <w:p>
-            <w:pPr>
-              <w:ind w:left="196" w:hanging="196"/>
-            </w:pPr>
+          <w:p>
+            <w:pPr>
+              <w:rPr>
+                <w:rFonts w:ascii="Arial Unicode MS" w:eastAsia="Arial Unicode MS" w:hAnsi="Arial Unicode MS" w:cs="Arial Unicode MS"/>
+              </w:rPr>
+            </w:pPr>
+            <w:r>
+              <w:t>“Truly and holy thrones, you will sit upon, and you will judge, the men of all generations.”</w:t>
+            </w:r>
+          </w:p>
+        </w:tc>
+        <w:tc>
+          <w:tcPr>
+            <w:tcW w:w="1255" w:type="pct"/>
+          </w:tcPr>
+          <w:p>
+            <w:pPr>
+              <w:ind w:left="196" w:hanging="196"/>
+            </w:pPr>
+            <w:r>
+              <w:t>And you will truly</w:t>
+            </w:r>
+          </w:p>
+          <w:p>
+            <w:pPr>
+              <w:ind w:left="196" w:hanging="196"/>
+            </w:pPr>
+            <w:r>
+              <w:t>Sit upon holy thrones.</w:t>
+            </w:r>
+          </w:p>
+          <w:p>
+            <w:pPr>
+              <w:ind w:left="196" w:hanging="196"/>
+            </w:pPr>
+            <w:r>
+              <w:t>You will judge</w:t>
+            </w:r>
+          </w:p>
+          <w:p>
+            <w:pPr>
+              <w:ind w:left="196" w:hanging="196"/>
+            </w:pPr>
+            <w:r>
+              <w:t>All generations.”</w:t>
+            </w:r>
           </w:p>
         </w:tc>
         <w:tc>
@@ -382,22 +792,56 @@
             <w:pPr>
               <w:pStyle w:val="Coptic"/>
             </w:pPr>
+            <w:r>
+              <w:t>Ⲓⲥϫⲉⲛ ⲛⲓⲙⲁⲛ̀ϣⲁⲓ ϣⲁ ⲛⲓⲙⲁⲛ̀ϩⲱⲧⲡ: ⲛⲉⲙ ⲓⲥϫⲉⲛ ⲡ̀ⲉⲙϩⲓⲧ ϣⲁ ⲫ̀ⲣⲏⲥ: ⲙⲁⲧⲁϫⲣⲟ ⲛ̀ⲛⲏⲉⲧⲥⲱⲧⲡ: ⲙⲁⲧⲁⲥⲑⲟ ⲛ̀ⲛⲓⲁ̀ⲥⲉⲃⲏⲥ.</w:t>
+            </w:r>
           </w:p>
         </w:tc>
         <w:tc>
           <w:tcPr>
             <w:tcW w:w="1242" w:type="pct"/>
           </w:tcPr>
-          <w:p/>
-        </w:tc>
-        <w:tc>
-          <w:tcPr>
-            <w:tcW w:w="1255" w:type="pct"/>
-          </w:tcPr>
-          <w:p>
-            <w:pPr>
-              <w:ind w:left="196" w:hanging="196"/>
-            </w:pPr>
+          <w:p>
+            <w:r>
+              <w:t>From the East to the West, and from the North to the South, confirm the elect, and restore the impious.</w:t>
+            </w:r>
+          </w:p>
+        </w:tc>
+        <w:tc>
+          <w:tcPr>
+            <w:tcW w:w="1255" w:type="pct"/>
+          </w:tcPr>
+          <w:p>
+            <w:pPr>
+              <w:ind w:left="196" w:hanging="196"/>
+            </w:pPr>
+            <w:r>
+              <w:t>From the East to the West</w:t>
+            </w:r>
+          </w:p>
+          <w:p>
+            <w:pPr>
+              <w:ind w:left="196" w:hanging="196"/>
+            </w:pPr>
+            <w:r>
+              <w:t>And the North to the South,</w:t>
+            </w:r>
+          </w:p>
+          <w:p>
+            <w:pPr>
+              <w:ind w:left="196" w:hanging="196"/>
+            </w:pPr>
+            <w:r>
+              <w:t>Confirm the elect,</w:t>
+            </w:r>
+          </w:p>
+          <w:p>
+            <w:pPr>
+              <w:ind w:left="196" w:hanging="196"/>
+            </w:pPr>
+            <w:r>
+              <w:t>And restore the impious.</w:t>
+            </w:r>
           </w:p>
         </w:tc>
         <w:tc>
@@ -420,22 +864,64 @@
             <w:pPr>
               <w:pStyle w:val="Coptic"/>
             </w:pPr>
+            <w:r>
+              <w:t>Ⲕⲩⲣⲓⲟⲥ ⲡⲉ Ⲙⲁⲥⲓⲁⲥ: ⲁϥⲥⲱⲧⲡ ⲛ̀ⲛⲉϥⲁ̀ⲡⲟⲥⲧⲟⲗⲟⲥ: ⲉ̀ⲧⲉ Ⲡⲉⲧⲣⲟⲥ ⲛⲉⲙ Ⲁⲛⲇⲣⲉⲁⲥ: Ⲓⲱⲁⲛⲛⲏⲥ ⲛⲉⲙ Ⲓⲁⲕⲱⲃⲟⲥ.</w:t>
+            </w:r>
           </w:p>
         </w:tc>
         <w:tc>
           <w:tcPr>
             <w:tcW w:w="1242" w:type="pct"/>
           </w:tcPr>
-          <w:p/>
-        </w:tc>
-        <w:tc>
-          <w:tcPr>
-            <w:tcW w:w="1255" w:type="pct"/>
-          </w:tcPr>
-          <w:p>
-            <w:pPr>
-              <w:ind w:left="196" w:hanging="196"/>
-            </w:pPr>
+          <w:p>
+            <w:r>
+              <w:t xml:space="preserve">The Lord is the </w:t>
+            </w:r>
+            <w:proofErr w:type="gramStart"/>
+            <w:r>
+              <w:t>Messiah,</w:t>
+            </w:r>
+            <w:proofErr w:type="gramEnd"/>
+            <w:r>
+              <w:t xml:space="preserve"> He has chosen His apostles, who are Peter and Andrew, and John and James.</w:t>
+            </w:r>
+          </w:p>
+        </w:tc>
+        <w:tc>
+          <w:tcPr>
+            <w:tcW w:w="1255" w:type="pct"/>
+          </w:tcPr>
+          <w:p>
+            <w:pPr>
+              <w:ind w:left="196" w:hanging="196"/>
+            </w:pPr>
+            <w:r>
+              <w:t>The Lord is the Messiah.</w:t>
+            </w:r>
+          </w:p>
+          <w:p>
+            <w:pPr>
+              <w:ind w:left="196" w:hanging="196"/>
+            </w:pPr>
+            <w:r>
+              <w:t>He has chosen His Apostles:</w:t>
+            </w:r>
+          </w:p>
+          <w:p>
+            <w:pPr>
+              <w:ind w:left="196" w:hanging="196"/>
+            </w:pPr>
+            <w:r>
+              <w:t>Peter and Andrew,</w:t>
+            </w:r>
+          </w:p>
+          <w:p>
+            <w:pPr>
+              <w:ind w:left="196" w:hanging="196"/>
+            </w:pPr>
+            <w:r>
+              <w:t>John and James,</w:t>
+            </w:r>
           </w:p>
         </w:tc>
         <w:tc>
@@ -458,19 +944,61 @@
             <w:pPr>
               <w:pStyle w:val="Coptic"/>
             </w:pPr>
+            <w:r>
+              <w:t>Ⲗⲟⲓⲡⲟⲛ Ⲫⲓⲗⲓⲡⲡⲟⲥ ⲛⲉⲙ Ⲙⲁⲧⲑⲉⲟⲥ: Ⲃⲁⲣⲑⲟⲗⲟⲙⲉⲟⲥ ⲛⲉⲙ Ⲑⲱⲙⲁⲥ: Ⲓⲁⲕⲱⲃⲟⲥ ⲛ̀ⲧⲉ Ⲁⲗⲫⲉⲟⲥ: ⲛⲉⲙ Ⲥⲓⲙⲱⲛ ⲡⲓⲕⲁⲛⲁⲛⲉⲟⲥ.</w:t>
+            </w:r>
           </w:p>
         </w:tc>
         <w:tc>
           <w:tcPr>
             <w:tcW w:w="1242" w:type="pct"/>
           </w:tcPr>
-          <w:p/>
-        </w:tc>
-        <w:tc>
-          <w:tcPr>
-            <w:tcW w:w="1255" w:type="pct"/>
-          </w:tcPr>
-          <w:p/>
+          <w:p>
+            <w:r>
+              <w:t xml:space="preserve">And Philip and Matthew, Bartholomew and Thomas, James the Son of </w:t>
+            </w:r>
+            <w:proofErr w:type="spellStart"/>
+            <w:r>
+              <w:t>Alphaeus</w:t>
+            </w:r>
+            <w:proofErr w:type="spellEnd"/>
+            <w:r>
+              <w:t>, and Simon the Canaanite.</w:t>
+            </w:r>
+          </w:p>
+        </w:tc>
+        <w:tc>
+          <w:tcPr>
+            <w:tcW w:w="1255" w:type="pct"/>
+          </w:tcPr>
+          <w:p>
+            <w:r>
+              <w:t>Philip and Matthew,</w:t>
+            </w:r>
+          </w:p>
+          <w:p>
+            <w:r>
+              <w:t>Bartholomew and Thomas,</w:t>
+            </w:r>
+          </w:p>
+          <w:p>
+            <w:r>
+              <w:t xml:space="preserve">James the Son of </w:t>
+            </w:r>
+            <w:proofErr w:type="spellStart"/>
+            <w:r>
+              <w:t>Alphaeus</w:t>
+            </w:r>
+            <w:proofErr w:type="spellEnd"/>
+            <w:r>
+              <w:t>,</w:t>
+            </w:r>
+          </w:p>
+          <w:p>
+            <w:r>
+              <w:t>And Simon the Canaanite.</w:t>
+            </w:r>
+          </w:p>
         </w:tc>
         <w:tc>
           <w:tcPr>
@@ -492,22 +1020,72 @@
             <w:pPr>
               <w:pStyle w:val="Coptic"/>
             </w:pPr>
+            <w:r>
+              <w:t>Ⲙⲁⲧⲑⲓⲁⲥ ⲫⲏⲉⲧⲁ</w:t>
+            </w:r>
+            <w:proofErr w:type="spellStart"/>
+            <w:r>
+              <w:t>ϥϣ</w:t>
+            </w:r>
+            <w:proofErr w:type="spellEnd"/>
+            <w:r>
+              <w:t>ⲱⲡⲓ: ⲛ̀ⲧ̀ϣⲉⲃⲓⲱ ⲛ̀Ⲓⲟⲩⲇⲁⲥ: ⲛⲉⲙ ⲡ̀ϫⲱⲕ ⲉ̀ⲃⲟⲗ ⲛⲉⲙ ⲡ̀ⲥⲉⲡⲓ: ⲛⲏⲉⲧⲁⲩⲙⲟϣⲓ ⲛ̀ⲥⲁ ⲇⲉⲥⲡⲟⲧⲁ.</w:t>
+            </w:r>
           </w:p>
         </w:tc>
         <w:tc>
           <w:tcPr>
             <w:tcW w:w="1242" w:type="pct"/>
           </w:tcPr>
-          <w:p/>
-        </w:tc>
-        <w:tc>
-          <w:tcPr>
-            <w:tcW w:w="1255" w:type="pct"/>
-          </w:tcPr>
-          <w:p>
-            <w:pPr>
-              <w:ind w:left="196" w:hanging="196"/>
-            </w:pPr>
+          <w:p>
+            <w:r>
+              <w:t>Matthias was chosen, instead of Judas, and was counted with the rest, who followed the Master.</w:t>
+            </w:r>
+          </w:p>
+        </w:tc>
+        <w:tc>
+          <w:tcPr>
+            <w:tcW w:w="1255" w:type="pct"/>
+          </w:tcPr>
+          <w:p>
+            <w:pPr>
+              <w:ind w:left="196" w:hanging="196"/>
+            </w:pPr>
+            <w:r>
+              <w:t>Matthias was chosen</w:t>
+            </w:r>
+          </w:p>
+          <w:p>
+            <w:pPr>
+              <w:ind w:left="196" w:hanging="196"/>
+            </w:pPr>
+            <w:r>
+              <w:t>Instead of Judas,</w:t>
+            </w:r>
+          </w:p>
+          <w:p>
+            <w:pPr>
+              <w:ind w:left="196" w:hanging="196"/>
+            </w:pPr>
+            <w:r>
+              <w:t>And was numbered with the rest</w:t>
+            </w:r>
+            <w:r>
+              <w:t>,</w:t>
+            </w:r>
+          </w:p>
+          <w:p>
+            <w:pPr>
+              <w:ind w:left="196" w:hanging="196"/>
+            </w:pPr>
+            <w:r>
+              <w:t xml:space="preserve">Who followed the </w:t>
+            </w:r>
+            <w:proofErr w:type="gramStart"/>
+            <w:r>
+              <w:t>Master.</w:t>
+            </w:r>
+            <w:proofErr w:type="gramEnd"/>
           </w:p>
         </w:tc>
         <w:tc>
@@ -530,22 +1108,80 @@
             <w:pPr>
               <w:pStyle w:val="Coptic"/>
             </w:pPr>
+            <w:r>
+              <w:t>Ⲛⲁⲓ ⲁϥⲥⲟⲧⲡⲟⲩ ⲁ</w:t>
+            </w:r>
+            <w:proofErr w:type="spellStart"/>
+            <w:r>
+              <w:t>ϥϩ</w:t>
+            </w:r>
+            <w:proofErr w:type="spellEnd"/>
+            <w:r>
+              <w:t>ⲟⲛϩⲉⲛ ⲛⲱⲟⲩ: ⲛ̀ϫⲉ Ⲡⲭ̄ⲥ̄ Ⲉⲙⲙⲁⲛⲟⲩⲏⲗ: ϫⲉ ⲙⲁϣⲉⲛⲱⲧⲉⲛ ϩⲁ ⲛⲓⲉ̀ⲥⲱⲟⲩ: ⲛⲏⲉⲧⲥⲱⲣⲉⲙ ϧⲉⲛ Ⲡⲓⲥ̀ⲣⲁⲏⲗ.</w:t>
+            </w:r>
           </w:p>
         </w:tc>
         <w:tc>
           <w:tcPr>
             <w:tcW w:w="1242" w:type="pct"/>
           </w:tcPr>
-          <w:p/>
-        </w:tc>
-        <w:tc>
-          <w:tcPr>
-            <w:tcW w:w="1255" w:type="pct"/>
-          </w:tcPr>
-          <w:p>
-            <w:pPr>
-              <w:ind w:left="196" w:hanging="196"/>
-            </w:pPr>
+          <w:p>
+            <w:r>
+              <w:t xml:space="preserve">These Christ </w:t>
+            </w:r>
+            <w:proofErr w:type="gramStart"/>
+            <w:r>
+              <w:t>Immanuel,</w:t>
+            </w:r>
+            <w:proofErr w:type="gramEnd"/>
+            <w:r>
+              <w:t xml:space="preserve"> has chosen and ordered, saying “Go to the sheep, the lost ones of Israel.”</w:t>
+            </w:r>
+          </w:p>
+        </w:tc>
+        <w:tc>
+          <w:tcPr>
+            <w:tcW w:w="1255" w:type="pct"/>
+          </w:tcPr>
+          <w:p>
+            <w:pPr>
+              <w:ind w:left="196" w:hanging="196"/>
+            </w:pPr>
+            <w:r>
+              <w:t>These Christ, Immanuel,</w:t>
+            </w:r>
+          </w:p>
+          <w:p>
+            <w:pPr>
+              <w:ind w:left="196" w:hanging="196"/>
+            </w:pPr>
+            <w:r>
+              <w:t>Has chosen and commanded,</w:t>
+            </w:r>
+          </w:p>
+          <w:p>
+            <w:pPr>
+              <w:ind w:left="196" w:hanging="196"/>
+            </w:pPr>
+            <w:r>
+              <w:t>“go to the sheep,</w:t>
+            </w:r>
+          </w:p>
+          <w:p>
+            <w:pPr>
+              <w:ind w:left="196" w:hanging="196"/>
+            </w:pPr>
+            <w:r>
+              <w:t xml:space="preserve">The </w:t>
+            </w:r>
+            <w:proofErr w:type="spellStart"/>
+            <w:r>
+              <w:t>lost</w:t>
+            </w:r>
+            <w:proofErr w:type="spellEnd"/>
+            <w:r>
+              <w:t xml:space="preserve"> of Israel.</w:t>
+            </w:r>
           </w:p>
         </w:tc>
         <w:tc>
@@ -568,22 +1204,52 @@
             <w:pPr>
               <w:pStyle w:val="Coptic"/>
             </w:pPr>
+            <w:r>
+              <w:t>Ⲝⲉⲗⲥⲱⲗⲟⲩ ϧⲉⲛ ⲟⲩⲙⲉⲧⲗⲁⲙⲡ̀ⲣⲟⲥ: ⲛ1ⲧⲉ ⲡⲓⲱⲙⲥ ⲉ̄ⲑ̄ⲩ̄: ⲉⲛ ⲟⲛⲟⲙⲁⲧⲓ ⲧⲟⲩ Ⲑⲉⲟⲩ Ⲡⲁⲧⲣⲟⲥ: ⲛⲉⲙ Ⲡϣⲏⲣⲓ ⲛⲉⲙ Ⲡⲓⲡⲛⲉⲩⲙⲁ ⲉ̄ⲑ̄ⲩ̄.</w:t>
+            </w:r>
           </w:p>
         </w:tc>
         <w:tc>
           <w:tcPr>
             <w:tcW w:w="1242" w:type="pct"/>
           </w:tcPr>
-          <w:p/>
-        </w:tc>
-        <w:tc>
-          <w:tcPr>
-            <w:tcW w:w="1255" w:type="pct"/>
-          </w:tcPr>
-          <w:p>
-            <w:pPr>
-              <w:ind w:left="196" w:hanging="196"/>
-            </w:pPr>
+          <w:p>
+            <w:r>
+              <w:t>Adorn them with the adornment, of the holy baptism, in the Name of God the Father, the Son, and the Holy Spirit.</w:t>
+            </w:r>
+          </w:p>
+        </w:tc>
+        <w:tc>
+          <w:tcPr>
+            <w:tcW w:w="1255" w:type="pct"/>
+          </w:tcPr>
+          <w:p>
+            <w:r>
+              <w:t>Adorn them with the adornment</w:t>
+            </w:r>
+          </w:p>
+          <w:p>
+            <w:r>
+              <w:t>Of Holy Baptism,</w:t>
+            </w:r>
+          </w:p>
+          <w:p>
+            <w:r>
+              <w:t>In the Name of God the Father,</w:t>
+            </w:r>
+          </w:p>
+          <w:p>
+            <w:r>
+              <w:t xml:space="preserve">The </w:t>
+            </w:r>
+            <w:proofErr w:type="gramStart"/>
+            <w:r>
+              <w:t>Son,</w:t>
+            </w:r>
+            <w:proofErr w:type="gramEnd"/>
+            <w:r>
+              <w:t xml:space="preserve"> and the Holy Spirit.</w:t>
+            </w:r>
           </w:p>
         </w:tc>
         <w:tc>
@@ -606,22 +1272,67 @@
             <w:pPr>
               <w:pStyle w:val="Coptic"/>
             </w:pPr>
+            <w:r>
+              <w:t xml:space="preserve">Ⲟⲩⲟϩ ⲙⲁⲧⲁⲗϭⲟ ⲛ̀ⲛⲏⲉⲧϣⲱⲛⲓ: ⲛⲓⲇⲉⲙⲱⲛ ϩⲓⲧⲟⲩ ⲉ̀ⲃⲟⲗ: ⲁ̀ⲣⲓⲫⲁϧⲣⲓ </w:t>
+            </w:r>
+            <w:r>
+              <w:lastRenderedPageBreak/>
+              <w:t>ⲛ̀ⲛⲓⲓⲁⲃⲓ: ϧⲉⲛ ⲟⲩϫⲟⲙ ⲉⲥϫⲏⲕ ⲉ̀ⲃⲟⲗ.</w:t>
+            </w:r>
           </w:p>
         </w:tc>
         <w:tc>
           <w:tcPr>
             <w:tcW w:w="1242" w:type="pct"/>
           </w:tcPr>
-          <w:p/>
-        </w:tc>
-        <w:tc>
-          <w:tcPr>
-            <w:tcW w:w="1255" w:type="pct"/>
-          </w:tcPr>
-          <w:p>
-            <w:pPr>
-              <w:ind w:left="196" w:hanging="196"/>
-            </w:pPr>
+          <w:p>
+            <w:r>
+              <w:lastRenderedPageBreak/>
+              <w:t xml:space="preserve">And heal the sick, cast out the demons, remedy the ill, with </w:t>
+            </w:r>
+            <w:r>
+              <w:lastRenderedPageBreak/>
+              <w:t>perfect strength.</w:t>
+            </w:r>
+          </w:p>
+        </w:tc>
+        <w:tc>
+          <w:tcPr>
+            <w:tcW w:w="1255" w:type="pct"/>
+          </w:tcPr>
+          <w:p>
+            <w:pPr>
+              <w:ind w:left="196" w:hanging="196"/>
+            </w:pPr>
+            <w:r>
+              <w:lastRenderedPageBreak/>
+              <w:t>Heal the sick,</w:t>
+            </w:r>
+          </w:p>
+          <w:p>
+            <w:pPr>
+              <w:ind w:left="196" w:hanging="196"/>
+            </w:pPr>
+            <w:r>
+              <w:t>Cast out demons,</w:t>
+            </w:r>
+          </w:p>
+          <w:p>
+            <w:pPr>
+              <w:ind w:left="196" w:hanging="196"/>
+            </w:pPr>
+            <w:r>
+              <w:lastRenderedPageBreak/>
+              <w:t>Remedy illnesses,</w:t>
+            </w:r>
+          </w:p>
+          <w:p>
+            <w:pPr>
+              <w:ind w:left="196" w:hanging="196"/>
+            </w:pPr>
+            <w:r>
+              <w:t>In perfect strength.</w:t>
+            </w:r>
           </w:p>
         </w:tc>
         <w:tc>
@@ -644,22 +1355,76 @@
             <w:pPr>
               <w:pStyle w:val="Coptic"/>
             </w:pPr>
+            <w:r>
+              <w:lastRenderedPageBreak/>
+              <w:t>Ⲡⲓⲉⲣ</w:t>
+            </w:r>
+            <w:proofErr w:type="spellStart"/>
+            <w:r>
+              <w:t>ϣⲓϣ</w:t>
+            </w:r>
+            <w:proofErr w:type="spellEnd"/>
+            <w:r>
+              <w:t xml:space="preserve">ⲓ ⲉⲑⲙⲏⲛ ⲉ̀ⲃⲟⲗ: ϧⲉⲛ ⲧ̀ⲫⲉ ⲛⲉⲙ </w:t>
+            </w:r>
+            <w:proofErr w:type="spellStart"/>
+            <w:r>
+              <w:t>ϩⲓϫ</w:t>
+            </w:r>
+            <w:proofErr w:type="spellEnd"/>
+            <w:r>
+              <w:t>ⲉⲛ ⲡⲓⲕⲁϩⲓ: ⲉ̀ⲧⲉ ⲡⲓⲥⲱⲛϩ ⲛⲉⲙ ⲡⲓⲃⲱⲗ ⲉ̀ⲃⲟⲗ: ϯⲛⲁⲧⲏⲓϥ ⲛⲱⲧⲉⲛ ϧⲉⲛ ⲟⲩⲁ̀ⲙⲁϩⲓ.</w:t>
+            </w:r>
           </w:p>
         </w:tc>
         <w:tc>
           <w:tcPr>
             <w:tcW w:w="1242" w:type="pct"/>
           </w:tcPr>
-          <w:p/>
-        </w:tc>
-        <w:tc>
-          <w:tcPr>
-            <w:tcW w:w="1255" w:type="pct"/>
-          </w:tcPr>
-          <w:p>
-            <w:pPr>
-              <w:ind w:left="196" w:hanging="196"/>
-            </w:pPr>
+          <w:p>
+            <w:r>
+              <w:t xml:space="preserve">The eternal </w:t>
+            </w:r>
+            <w:r>
+              <w:t>authority, in heaven and on earth, to loose and to bind, “I shall give you with power.”</w:t>
+            </w:r>
+          </w:p>
+        </w:tc>
+        <w:tc>
+          <w:tcPr>
+            <w:tcW w:w="1255" w:type="pct"/>
+          </w:tcPr>
+          <w:p>
+            <w:pPr>
+              <w:ind w:left="196" w:hanging="196"/>
+            </w:pPr>
+            <w:r>
+              <w:t>I shall give you with power,</w:t>
+            </w:r>
+          </w:p>
+          <w:p>
+            <w:pPr>
+              <w:ind w:left="196" w:hanging="196"/>
+            </w:pPr>
+            <w:r>
+              <w:t>The eternal authority,</w:t>
+            </w:r>
+          </w:p>
+          <w:p>
+            <w:pPr>
+              <w:ind w:left="196" w:hanging="196"/>
+            </w:pPr>
+            <w:r>
+              <w:t>In heaven and on earth,</w:t>
+            </w:r>
+          </w:p>
+          <w:p>
+            <w:pPr>
+              <w:ind w:left="196" w:hanging="196"/>
+            </w:pPr>
+            <w:r>
+              <w:t>To loose and to bind.</w:t>
+            </w:r>
           </w:p>
         </w:tc>
         <w:tc>
@@ -682,22 +1447,72 @@
             <w:pPr>
               <w:pStyle w:val="Coptic"/>
             </w:pPr>
+            <w:r>
+              <w:t>Ⲣⲉⲕ ⲡⲉⲧⲉⲛⲙⲁ</w:t>
+            </w:r>
+            <w:proofErr w:type="spellStart"/>
+            <w:r>
+              <w:t>ϣϫ</w:t>
+            </w:r>
+            <w:proofErr w:type="spellEnd"/>
+            <w:r>
+              <w:t xml:space="preserve"> ϧⲉⲛ ⲟⲩⲧⲁϫⲣⲟ: ⲛ̀ⲛⲓⲣⲱⲙⲓ ⲛ̀ⲁⲥⲑⲉⲛⲏⲥ: ⲉ̀ⲧⲁϥⲉⲣϩ̀ⲙⲟⲧ ⲛⲱⲟⲩ ⲛ̀ϫⲉ ⲡ̀ⲟⲩⲣⲟ: ⲉⲑⲣⲟⲩ</w:t>
+            </w:r>
+            <w:proofErr w:type="spellStart"/>
+            <w:r>
+              <w:t>ϯϩ</w:t>
+            </w:r>
+            <w:proofErr w:type="spellEnd"/>
+            <w:r>
+              <w:t>ⲁⲡ ϧⲉⲛ ϯⲕ̀ⲣⲓⲥⲓⲥ.</w:t>
+            </w:r>
           </w:p>
         </w:tc>
         <w:tc>
           <w:tcPr>
             <w:tcW w:w="1242" w:type="pct"/>
           </w:tcPr>
-          <w:p/>
-        </w:tc>
-        <w:tc>
-          <w:tcPr>
-            <w:tcW w:w="1255" w:type="pct"/>
-          </w:tcPr>
-          <w:p>
-            <w:pPr>
-              <w:ind w:left="196" w:hanging="196"/>
-            </w:pPr>
+          <w:p>
+            <w:r>
+              <w:t>Incline your ears in firmness, to the meek men, which the King has granted, to judge in retribution.</w:t>
+            </w:r>
+          </w:p>
+        </w:tc>
+        <w:tc>
+          <w:tcPr>
+            <w:tcW w:w="1255" w:type="pct"/>
+          </w:tcPr>
+          <w:p>
+            <w:pPr>
+              <w:ind w:left="196" w:hanging="196"/>
+            </w:pPr>
+            <w:r>
+              <w:t>Incline your ears strongly,</w:t>
+            </w:r>
+          </w:p>
+          <w:p>
+            <w:pPr>
+              <w:ind w:left="196" w:hanging="196"/>
+            </w:pPr>
+            <w:r>
+              <w:t>To these meek men,</w:t>
+            </w:r>
+          </w:p>
+          <w:p>
+            <w:pPr>
+              <w:ind w:left="196" w:hanging="196"/>
+            </w:pPr>
+            <w:r>
+              <w:t>Whom the King has granted,</w:t>
+            </w:r>
+          </w:p>
+          <w:p>
+            <w:pPr>
+              <w:ind w:left="196" w:hanging="196"/>
+            </w:pPr>
+            <w:r>
+              <w:t>To judge in retribution.</w:t>
+            </w:r>
           </w:p>
         </w:tc>
         <w:tc>
@@ -720,22 +1535,64 @@
             <w:pPr>
               <w:pStyle w:val="Coptic"/>
             </w:pPr>
+            <w:r>
+              <w:t xml:space="preserve">Ⲥⲱⲧⲉⲙ ϫⲉ ⲁ̀ⲡⲟⲩϧ̀ⲣⲱⲟⲩ ϣⲉⲛⲁϥ: ⲉ̀ⲃⲟⲗ </w:t>
+            </w:r>
+            <w:proofErr w:type="spellStart"/>
+            <w:r>
+              <w:t>ϩⲓϫ</w:t>
+            </w:r>
+            <w:proofErr w:type="spellEnd"/>
+            <w:r>
+              <w:t>ⲉⲛ ⲡ̀ϩⲟ ⲙ̀ⲡ̀ⲕⲁϩⲓ ⲧⲏⲣϥ: ⲟⲩⲟϩ ⲛⲟⲩⲥⲁϫⲓ ⲁⲩⲫⲟϩ: ϧⲉⲛ ⲡ̀ϩⲏⲧ ⲛ̀ⲧⲉ ⲡⲓⲉ̀ⲡ̀ⲧⲏⲣϥ.</w:t>
+            </w:r>
           </w:p>
         </w:tc>
         <w:tc>
           <w:tcPr>
             <w:tcW w:w="1242" w:type="pct"/>
           </w:tcPr>
-          <w:p/>
-        </w:tc>
-        <w:tc>
-          <w:tcPr>
-            <w:tcW w:w="1255" w:type="pct"/>
-          </w:tcPr>
-          <w:p>
-            <w:pPr>
-              <w:ind w:left="196" w:hanging="196"/>
-            </w:pPr>
+          <w:p>
+            <w:r>
+              <w:t>Listen for their voices went out, onto the face of the whole world, and their words have reached, into the hearts of everyone.</w:t>
+            </w:r>
+          </w:p>
+        </w:tc>
+        <w:tc>
+          <w:tcPr>
+            <w:tcW w:w="1255" w:type="pct"/>
+          </w:tcPr>
+          <w:p>
+            <w:pPr>
+              <w:ind w:left="196" w:hanging="196"/>
+            </w:pPr>
+            <w:r>
+              <w:t>Listen, for their voices went out</w:t>
+            </w:r>
+          </w:p>
+          <w:p>
+            <w:pPr>
+              <w:ind w:left="196" w:hanging="196"/>
+            </w:pPr>
+            <w:r>
+              <w:t>Into all the world,</w:t>
+            </w:r>
+          </w:p>
+          <w:p>
+            <w:pPr>
+              <w:ind w:left="196" w:hanging="196"/>
+            </w:pPr>
+            <w:r>
+              <w:t>And their words have reached</w:t>
+            </w:r>
+          </w:p>
+          <w:p>
+            <w:pPr>
+              <w:ind w:left="196" w:hanging="196"/>
+            </w:pPr>
+            <w:r>
+              <w:t>The hearts of all.</w:t>
+            </w:r>
           </w:p>
         </w:tc>
         <w:tc>
@@ -758,22 +1615,53 @@
             <w:pPr>
               <w:pStyle w:val="Coptic"/>
             </w:pPr>
+            <w:r>
+              <w:t>Ⲧⲟⲧⲉ ⲣⲱⲛ ⲛⲁϧⲓⲥⲓ ⲁⲛ: ⲛ̀ⲧⲉⲛⲉⲣⲉⲩⲫⲟⲙⲓⲛ ⲙ̀ⲙⲱⲧⲉⲛ: ⲟⲩⲟϩ ⲡⲉⲛⲗⲁⲥ ⲛⲁⲭⲁⲣⲱϥ ⲁⲛ: ⲛ̀ⲧⲉⲛⲉⲣϩⲟⲩⲟ̀ ϭⲓⲥⲓ ⲙ̀ⲙⲱⲧⲉⲛ.</w:t>
+            </w:r>
           </w:p>
         </w:tc>
         <w:tc>
           <w:tcPr>
             <w:tcW w:w="1242" w:type="pct"/>
           </w:tcPr>
-          <w:p/>
-        </w:tc>
-        <w:tc>
-          <w:tcPr>
-            <w:tcW w:w="1255" w:type="pct"/>
-          </w:tcPr>
-          <w:p>
-            <w:pPr>
-              <w:ind w:left="196" w:hanging="196"/>
-            </w:pPr>
+          <w:p>
+            <w:r>
+              <w:t>Then our mouth will not weary, to praise you, and our tongue will not cease, to magnify you.</w:t>
+            </w:r>
+          </w:p>
+        </w:tc>
+        <w:tc>
+          <w:tcPr>
+            <w:tcW w:w="1255" w:type="pct"/>
+          </w:tcPr>
+          <w:p>
+            <w:pPr>
+              <w:ind w:left="196" w:hanging="196"/>
+            </w:pPr>
+            <w:r>
+              <w:t>And so our mouths shall not weary</w:t>
+            </w:r>
+          </w:p>
+          <w:p>
+            <w:pPr>
+              <w:ind w:left="196" w:hanging="196"/>
+            </w:pPr>
+            <w:r>
+              <w:t>Of praising you,</w:t>
+            </w:r>
+          </w:p>
+          <w:p>
+            <w:pPr>
+              <w:ind w:left="196" w:hanging="196"/>
+            </w:pPr>
+            <w:r>
+              <w:t>And our tongues will not cease</w:t>
+            </w:r>
+          </w:p>
+          <w:p>
+            <w:r>
+              <w:t>Magnifying you.</w:t>
+            </w:r>
           </w:p>
         </w:tc>
         <w:tc>
@@ -796,22 +1684,56 @@
             <w:pPr>
               <w:pStyle w:val="Coptic"/>
             </w:pPr>
+            <w:r>
+              <w:t>Ⲩⲥ ⲛⲉⲧⲉⲛⲣⲁⲛ ⲛⲉⲙ ⲛⲉⲧⲉⲛⲉⲣⲫ̀ⲙⲉⲩⲓ̀: ⲉⲩⲙⲏⲛ ϧⲉⲛ ⲣⲱⲟⲩ ⲛ̀ⲛⲓⲡⲓⲥⲧⲟⲥ: ⲉⲩⲛⲟϩⲉⲙ ⲙ̀ⲙⲱⲟⲩ ⲉ̀ⲃⲟⲗ ϧⲉⲛ ⲛⲓⲙⲉⲩⲓ̀: ⲛ̀ⲧⲉ ⲡⲓⲇⲓⲁ̀ⲃⲟⲗⲟⲥ.</w:t>
+            </w:r>
           </w:p>
         </w:tc>
         <w:tc>
           <w:tcPr>
             <w:tcW w:w="1242" w:type="pct"/>
           </w:tcPr>
-          <w:p/>
-        </w:tc>
-        <w:tc>
-          <w:tcPr>
-            <w:tcW w:w="1255" w:type="pct"/>
-          </w:tcPr>
-          <w:p>
-            <w:pPr>
-              <w:ind w:left="196" w:hanging="196"/>
-            </w:pPr>
+          <w:p>
+            <w:r>
+              <w:t>Your names and your remembrances, is on the mouths of the faithful, they saved them from, the thoughts of the devil.</w:t>
+            </w:r>
+          </w:p>
+        </w:tc>
+        <w:tc>
+          <w:tcPr>
+            <w:tcW w:w="1255" w:type="pct"/>
+          </w:tcPr>
+          <w:p>
+            <w:pPr>
+              <w:ind w:left="196" w:hanging="196"/>
+            </w:pPr>
+            <w:r>
+              <w:t>Your names and remembrance</w:t>
+            </w:r>
+          </w:p>
+          <w:p>
+            <w:pPr>
+              <w:ind w:left="196" w:hanging="196"/>
+            </w:pPr>
+            <w:r>
+              <w:t>Is on the lips of the faithful,</w:t>
+            </w:r>
+          </w:p>
+          <w:p>
+            <w:pPr>
+              <w:ind w:left="196" w:hanging="196"/>
+            </w:pPr>
+            <w:r>
+              <w:t>For you saved them from</w:t>
+            </w:r>
+          </w:p>
+          <w:p>
+            <w:pPr>
+              <w:ind w:left="196" w:hanging="196"/>
+            </w:pPr>
+            <w:r>
+              <w:t>The thoughts of the devil.</w:t>
+            </w:r>
           </w:p>
         </w:tc>
         <w:tc>
@@ -834,22 +1756,67 @@
             <w:pPr>
               <w:pStyle w:val="Coptic"/>
             </w:pPr>
+            <w:r>
+              <w:t xml:space="preserve">Ⲫⲓⲱⲧ ⲛ̀ⲧⲉ ⲛⲓⲙⲉⲧϣⲉⲛϩⲏⲧ: ⲛⲁⲓ ⲛⲁⲛ ϩⲓⲧⲉⲛ ⲛⲟⲩⲉⲩⲭⲏ: ϩⲓⲧⲉⲛ ⲧⲉⲕⲙⲉⲧⲣⲉϥⲱ̀ⲟⲩⲛ̀ϩⲏⲧ: </w:t>
+            </w:r>
+            <w:r>
+              <w:t>ⲛⲁϩⲙⲉⲛ ⲉ̀ⲃⲟⲗϩⲁ ⲡⲓⲫⲁϣ ⲉⲧⲭⲏ.</w:t>
+            </w:r>
           </w:p>
         </w:tc>
         <w:tc>
           <w:tcPr>
             <w:tcW w:w="1242" w:type="pct"/>
           </w:tcPr>
-          <w:p/>
-        </w:tc>
-        <w:tc>
-          <w:tcPr>
-            <w:tcW w:w="1255" w:type="pct"/>
-          </w:tcPr>
-          <w:p>
-            <w:pPr>
-              <w:ind w:left="196" w:hanging="196"/>
-            </w:pPr>
+          <w:p>
+            <w:r>
+              <w:t xml:space="preserve">O Father of compassions, </w:t>
+            </w:r>
+            <w:proofErr w:type="gramStart"/>
+            <w:r>
+              <w:t>have</w:t>
+            </w:r>
+            <w:proofErr w:type="gramEnd"/>
+            <w:r>
+              <w:t xml:space="preserve"> mercy through their prayers, through Your patience, save us from snares.</w:t>
+            </w:r>
+          </w:p>
+        </w:tc>
+        <w:tc>
+          <w:tcPr>
+            <w:tcW w:w="1255" w:type="pct"/>
+          </w:tcPr>
+          <w:p>
+            <w:pPr>
+              <w:ind w:left="196" w:hanging="196"/>
+            </w:pPr>
+            <w:r>
+              <w:t>O Father of compassion,</w:t>
+            </w:r>
+          </w:p>
+          <w:p>
+            <w:pPr>
+              <w:ind w:left="196" w:hanging="196"/>
+            </w:pPr>
+            <w:r>
+              <w:t>Have mercy through their prayers,</w:t>
+            </w:r>
+          </w:p>
+          <w:p>
+            <w:pPr>
+              <w:ind w:left="196" w:hanging="196"/>
+            </w:pPr>
+            <w:r>
+              <w:t>And through Your patience,</w:t>
+            </w:r>
+          </w:p>
+          <w:p>
+            <w:pPr>
+              <w:ind w:left="196" w:hanging="196"/>
+            </w:pPr>
+            <w:r>
+              <w:t>Save us from the snares.</w:t>
+            </w:r>
           </w:p>
         </w:tc>
         <w:tc>
@@ -872,13 +1839,28 @@
             <w:pPr>
               <w:pStyle w:val="Coptic"/>
             </w:pPr>
+            <w:r>
+              <w:t>Ⲭⲱ ⲛⲁⲛ ⲉ̀ⲃⲟⲗ ⲛ̀ⲛⲉⲛⲁ̀ⲛⲟⲙⲓⲁ̀: ⲱ̀ ⲡⲓⲁⲧⲁⲣⲭⲏ ⲡⲓϣⲁ ⲉ̀ⲛⲉϩ: ϩⲓⲧⲉⲛ ⲛⲟⲩⲧⲱ</w:t>
+            </w:r>
+            <w:proofErr w:type="spellStart"/>
+            <w:r>
+              <w:t>ϣϩ</w:t>
+            </w:r>
+            <w:proofErr w:type="spellEnd"/>
+            <w:r>
+              <w:t xml:space="preserve"> ⲛⲉⲙ ⲛⲟⲩⲡ̀ⲣⲉⲥⲃⲓⲁ̀: ⲓⲥϫⲉⲛ ϯⲛⲟⲩ ⲛⲉⲙ ϣⲁ ⲉ̀ⲛⲉϩ.</w:t>
+            </w:r>
           </w:p>
         </w:tc>
         <w:tc>
           <w:tcPr>
             <w:tcW w:w="1242" w:type="pct"/>
           </w:tcPr>
-          <w:p/>
+          <w:p>
+            <w:r>
+              <w:t>Forgive us our iniquities, O Eternal One without beginning, and through their intercessions, both now and forever.</w:t>
+            </w:r>
+          </w:p>
         </w:tc>
         <w:tc>
           <w:tcPr>
@@ -891,6 +1873,42 @@
               </w:tabs>
               <w:ind w:left="196" w:hanging="196"/>
             </w:pPr>
+            <w:r>
+              <w:t>Forgive us our iniquities,</w:t>
+            </w:r>
+          </w:p>
+          <w:p>
+            <w:pPr>
+              <w:tabs>
+                <w:tab w:val="left" w:pos="2040"/>
+              </w:tabs>
+              <w:ind w:left="196" w:hanging="196"/>
+            </w:pPr>
+            <w:r>
+              <w:t>Through their intercessions,</w:t>
+            </w:r>
+          </w:p>
+          <w:p>
+            <w:pPr>
+              <w:tabs>
+                <w:tab w:val="left" w:pos="2040"/>
+              </w:tabs>
+              <w:ind w:left="196" w:hanging="196"/>
+            </w:pPr>
+            <w:r>
+              <w:t>O eternal One without beginning,</w:t>
+            </w:r>
+          </w:p>
+          <w:p>
+            <w:pPr>
+              <w:tabs>
+                <w:tab w:val="left" w:pos="2040"/>
+              </w:tabs>
+              <w:ind w:left="196" w:hanging="196"/>
+            </w:pPr>
+            <w:r>
+              <w:t>Now and forever.</w:t>
+            </w:r>
           </w:p>
         </w:tc>
         <w:tc>
@@ -913,34 +1931,79 @@
             <w:pPr>
               <w:pStyle w:val="Coptic"/>
             </w:pPr>
+            <w:r>
+              <w:lastRenderedPageBreak/>
+              <w:t>Ⲯⲉⲡⲓ ⲉ̀ⲧⲉ ⲛⲉⲛⲉ̀ϩⲟⲟⲩ: ϧⲉⲛ ⲧⲉⲕϫⲟⲙ ⲁ̀ⲣⲉϩ ⲉ̀ⲣⲟⲛ: ⲛⲁϩⲙⲉⲛ ⲉⲃⲟⲗϩⲁ ⲡⲓⲡⲉⲧϩⲱⲟⲩ: ϧⲉⲛ ⲡⲉⲕⲛⲁ</w:t>
+            </w:r>
+            <w:proofErr w:type="spellStart"/>
+            <w:r>
+              <w:t>ϩϯ</w:t>
+            </w:r>
+            <w:proofErr w:type="spellEnd"/>
+            <w:r>
+              <w:t xml:space="preserve"> ⲙⲁⲧⲁϫⲣⲟⲛ.</w:t>
+            </w:r>
           </w:p>
         </w:tc>
         <w:tc>
           <w:tcPr>
             <w:tcW w:w="1242" w:type="pct"/>
           </w:tcPr>
-          <w:p/>
-        </w:tc>
-        <w:tc>
-          <w:tcPr>
-            <w:tcW w:w="1255" w:type="pct"/>
-          </w:tcPr>
-          <w:p>
-            <w:pPr>
-              <w:ind w:left="196" w:hanging="196"/>
-            </w:pPr>
-          </w:p>
-        </w:tc>
-        <w:tc>
-          <w:tcPr>
-            <w:tcW w:w="1255" w:type="pct"/>
-          </w:tcPr>
-          <w:p>
-            <w:pPr>
-              <w:ind w:left="196" w:hanging="196"/>
-            </w:pPr>
-          </w:p>
-        </w:tc>
+          <w:p>
+            <w:r>
+              <w:t>The rest of our days, in Your strength guard us, deliver us from evil, in Your faith confirm us.</w:t>
+            </w:r>
+          </w:p>
+        </w:tc>
+        <w:tc>
+          <w:tcPr>
+            <w:tcW w:w="1255" w:type="pct"/>
+          </w:tcPr>
+          <w:p>
+            <w:pPr>
+              <w:ind w:left="196" w:hanging="196"/>
+            </w:pPr>
+            <w:r>
+              <w:t>Guard us in Your strength,</w:t>
+            </w:r>
+          </w:p>
+          <w:p>
+            <w:pPr>
+              <w:ind w:left="196" w:hanging="196"/>
+            </w:pPr>
+            <w:r>
+              <w:t>The rest of our days,</w:t>
+            </w:r>
+          </w:p>
+          <w:p>
+            <w:pPr>
+              <w:ind w:left="196" w:hanging="196"/>
+            </w:pPr>
+            <w:r>
+              <w:t>Deliver us from evil,</w:t>
+            </w:r>
+          </w:p>
+          <w:p>
+            <w:pPr>
+              <w:ind w:left="196" w:hanging="196"/>
+            </w:pPr>
+            <w:r>
+              <w:t>And confirm us in Your faith.</w:t>
+            </w:r>
+          </w:p>
+        </w:tc>
+        <w:tc>
+          <w:tcPr>
+            <w:tcW w:w="1255" w:type="pct"/>
+          </w:tcPr>
+          <w:p>
+            <w:pPr>
+              <w:ind w:left="196" w:hanging="196"/>
+            </w:pPr>
+          </w:p>
+        </w:tc>
+        <w:bookmarkStart w:id="0" w:name="_GoBack"/>
+        <w:bookmarkEnd w:id="0"/>
       </w:tr>
       <w:tr>
         <w:tc>
@@ -954,22 +2017,76 @@
                 <w:rFonts w:eastAsia="Arial Unicode MS" w:cs="FreeSerifAvvaShenouda"/>
               </w:rPr>
             </w:pPr>
+            <w:r>
+              <w:rPr>
+                <w:rFonts w:eastAsia="Arial Unicode MS" w:cs="FreeSerifAvvaShenouda"/>
+              </w:rPr>
+              <w:t>Ⲱ Ⲡⲉⲛⲟ̄ⲥ̄ Ⲓⲏ̄ⲥ̄ Ⲡⲭ̄ⲥ̄: ⲛⲉⲙ ⲛⲉⲕⲥⲱⲧⲡ ⲛ̀ⲁ̀ⲡⲟⲥⲧⲟⲗⲟⲥ: ⲁ̀ⲣⲓⲫ̀ⲙⲉⲩⲓ̀ ⲙ̀ⲡⲓⲉ̀ⲗⲁⲭⲓⲥⲧⲟⲥ: ⲟⲩⲟϩ ⲟⲡⲧⲉⲛ ϩⲱⲛ ⲛⲉⲙ ⲛⲉⲕⲡⲓⲥⲧⲟⲥ.</w:t>
+            </w:r>
           </w:p>
         </w:tc>
         <w:tc>
           <w:tcPr>
             <w:tcW w:w="1242" w:type="pct"/>
           </w:tcPr>
-          <w:p/>
-        </w:tc>
-        <w:tc>
-          <w:tcPr>
-            <w:tcW w:w="1255" w:type="pct"/>
-          </w:tcPr>
-          <w:p>
-            <w:pPr>
-              <w:ind w:left="196" w:hanging="196"/>
-            </w:pPr>
+          <w:p>
+            <w:r>
+              <w:t>O our Lord Jesus Christ, and Your chosen apostles, remember the poor, and count us with Your faithful.</w:t>
+            </w:r>
+          </w:p>
+        </w:tc>
+        <w:tc>
+          <w:tcPr>
+            <w:tcW w:w="1255" w:type="pct"/>
+          </w:tcPr>
+          <w:p>
+            <w:pPr>
+              <w:ind w:left="196" w:hanging="196"/>
+            </w:pPr>
+            <w:r>
+              <w:t>O our Lord Jesus Christ</w:t>
+            </w:r>
+            <w:r>
+              <w:t>,</w:t>
+            </w:r>
+          </w:p>
+          <w:p>
+            <w:pPr>
+              <w:ind w:left="196" w:hanging="196"/>
+            </w:pPr>
+            <w:r>
+              <w:t>With Your chosen Apostles,</w:t>
+            </w:r>
+          </w:p>
+          <w:p>
+            <w:pPr>
+              <w:ind w:left="196" w:hanging="196"/>
+            </w:pPr>
+            <w:r>
+              <w:t xml:space="preserve">Remember </w:t>
+            </w:r>
+            <w:commentRangeStart w:id="1"/>
+            <w:r>
+              <w:t xml:space="preserve">the </w:t>
+            </w:r>
+            <w:commentRangeEnd w:id="1"/>
+            <w:r>
+              <w:rPr>
+                <w:rStyle w:val="CommentReference"/>
+              </w:rPr>
+              <w:commentReference w:id="1"/>
+            </w:r>
+            <w:r>
+              <w:t>poor,</w:t>
+            </w:r>
+          </w:p>
+          <w:p>
+            <w:pPr>
+              <w:ind w:left="196" w:hanging="196"/>
+            </w:pPr>
+            <w:r>
+              <w:t>And count us with Your faithful.</w:t>
+            </w:r>
           </w:p>
         </w:tc>
         <w:tc>
@@ -997,6 +2114,27 @@
     </w:sectPr>
   </w:body>
 </w:document>
+</file>
+
+<file path=word/comments.xml><?xml version="1.0" encoding="utf-8"?>
+<w:comments xmlns:wpc="http://schemas.microsoft.com/office/word/2010/wordprocessingCanvas" xmlns:mc="http://schemas.openxmlformats.org/markup-compatibility/2006" xmlns:o="urn:schemas-microsoft-com:office:office" xmlns:r="http://schemas.openxmlformats.org/officeDocument/2006/relationships" xmlns:m="http://schemas.openxmlformats.org/officeDocument/2006/math" xmlns:v="urn:schemas-microsoft-com:vml" xmlns:wp14="http://schemas.microsoft.com/office/word/2010/wordprocessingDrawing" xmlns:wp="http://schemas.openxmlformats.org/drawingml/2006/wordprocessingDrawing" xmlns:w10="urn:schemas-microsoft-com:office:word" xmlns:w="http://schemas.openxmlformats.org/wordprocessingml/2006/main" xmlns:w14="http://schemas.microsoft.com/office/word/2010/wordml" xmlns:wpg="http://schemas.microsoft.com/office/word/2010/wordprocessingGroup" xmlns:wpi="http://schemas.microsoft.com/office/word/2010/wordprocessingInk" xmlns:wne="http://schemas.microsoft.com/office/word/2006/wordml" xmlns:wps="http://schemas.microsoft.com/office/word/2010/wordprocessingShape" mc:Ignorable="w14 wp14">
+  <w:comment w:id="1" w:author="Windows User" w:date="2015-06-24T15:48:00Z" w:initials="WU">
+    <w:p>
+      <w:pPr>
+        <w:pStyle w:val="CommentText"/>
+      </w:pPr>
+      <w:r>
+        <w:rPr>
+          <w:rStyle w:val="CommentReference"/>
+        </w:rPr>
+        <w:annotationRef/>
+      </w:r>
+      <w:r>
+        <w:t>Is this just a generic, out of place “remember the poor” with no context, like Sunday school prayers… Or is the poor referring to us, we who need to be counted with the faithful?</w:t>
+      </w:r>
+    </w:p>
+  </w:comment>
+</w:comments>
 </file>
 
 <file path=word/endnotes.xml><?xml version="1.0" encoding="utf-8"?>
@@ -1937,7 +3075,7 @@
 </file>
 
 <file path=customXml/itemProps1.xml><?xml version="1.0" encoding="utf-8"?>
-<ds:datastoreItem xmlns:ds="http://schemas.openxmlformats.org/officeDocument/2006/customXml" ds:itemID="{98E82A5F-9820-4127-B471-296149F38321}">
+<ds:datastoreItem xmlns:ds="http://schemas.openxmlformats.org/officeDocument/2006/customXml" ds:itemID="{74B2CDC8-118E-40EA-B3BC-CF0A50626C13}">
   <ds:schemaRefs>
     <ds:schemaRef ds:uri="http://schemas.openxmlformats.org/officeDocument/2006/bibliography"/>
   </ds:schemaRefs>

</xml_diff>